<commit_message>
update B e relatorio
update B e relatorio
</commit_message>
<xml_diff>
--- a/TP1/Relatorio TP01 - Linguagens Regulares 16368_26339_26342.docx
+++ b/TP1/Relatorio TP01 - Linguagens Regulares 16368_26339_26342.docx
@@ -613,7 +613,7 @@
         </w:rPr>
         <w:fldChar w:fldCharType="separate"/>
       </w:r>
-      <w:hyperlink w:anchor="_Toc163987708" w:history="1">
+      <w:hyperlink w:anchor="_Toc164270425" w:history="1">
         <w:r>
           <w:rPr>
             <w:rStyle w:val="Hiperligao"/>
@@ -639,7 +639,7 @@
             <w:noProof/>
             <w:webHidden/>
           </w:rPr>
-          <w:instrText xml:space="preserve"> PAGEREF _Toc163987708 \h </w:instrText>
+          <w:instrText xml:space="preserve"> PAGEREF _Toc164270425 \h </w:instrText>
         </w:r>
         <w:r>
           <w:rPr>
@@ -683,7 +683,7 @@
           <w14:ligatures w14:val="standardContextual"/>
         </w:rPr>
       </w:pPr>
-      <w:hyperlink w:anchor="_Toc163987709" w:history="1">
+      <w:hyperlink w:anchor="_Toc164270426" w:history="1">
         <w:r>
           <w:rPr>
             <w:rStyle w:val="Hiperligao"/>
@@ -709,7 +709,7 @@
             <w:noProof/>
             <w:webHidden/>
           </w:rPr>
-          <w:instrText xml:space="preserve"> PAGEREF _Toc163987709 \h </w:instrText>
+          <w:instrText xml:space="preserve"> PAGEREF _Toc164270426 \h </w:instrText>
         </w:r>
         <w:r>
           <w:rPr>
@@ -753,7 +753,7 @@
           <w14:ligatures w14:val="standardContextual"/>
         </w:rPr>
       </w:pPr>
-      <w:hyperlink w:anchor="_Toc163987710" w:history="1">
+      <w:hyperlink w:anchor="_Toc164270427" w:history="1">
         <w:r>
           <w:rPr>
             <w:rStyle w:val="Hiperligao"/>
@@ -779,7 +779,7 @@
             <w:noProof/>
             <w:webHidden/>
           </w:rPr>
-          <w:instrText xml:space="preserve"> PAGEREF _Toc163987710 \h </w:instrText>
+          <w:instrText xml:space="preserve"> PAGEREF _Toc164270427 \h </w:instrText>
         </w:r>
         <w:r>
           <w:rPr>
@@ -823,7 +823,7 @@
           <w14:ligatures w14:val="standardContextual"/>
         </w:rPr>
       </w:pPr>
-      <w:hyperlink w:anchor="_Toc163987711" w:history="1">
+      <w:hyperlink w:anchor="_Toc164270428" w:history="1">
         <w:r>
           <w:rPr>
             <w:rStyle w:val="Hiperligao"/>
@@ -849,7 +849,7 @@
             <w:noProof/>
             <w:webHidden/>
           </w:rPr>
-          <w:instrText xml:space="preserve"> PAGEREF _Toc163987711 \h </w:instrText>
+          <w:instrText xml:space="preserve"> PAGEREF _Toc164270428 \h </w:instrText>
         </w:r>
         <w:r>
           <w:rPr>
@@ -893,7 +893,7 @@
           <w14:ligatures w14:val="standardContextual"/>
         </w:rPr>
       </w:pPr>
-      <w:hyperlink w:anchor="_Toc163987712" w:history="1">
+      <w:hyperlink w:anchor="_Toc164270429" w:history="1">
         <w:r>
           <w:rPr>
             <w:rStyle w:val="Hiperligao"/>
@@ -919,7 +919,7 @@
             <w:noProof/>
             <w:webHidden/>
           </w:rPr>
-          <w:instrText xml:space="preserve"> PAGEREF _Toc163987712 \h </w:instrText>
+          <w:instrText xml:space="preserve"> PAGEREF _Toc164270429 \h </w:instrText>
         </w:r>
         <w:r>
           <w:rPr>
@@ -963,7 +963,7 @@
           <w14:ligatures w14:val="standardContextual"/>
         </w:rPr>
       </w:pPr>
-      <w:hyperlink w:anchor="_Toc163987713" w:history="1">
+      <w:hyperlink w:anchor="_Toc164270430" w:history="1">
         <w:r>
           <w:rPr>
             <w:rStyle w:val="Hiperligao"/>
@@ -989,7 +989,7 @@
             <w:noProof/>
             <w:webHidden/>
           </w:rPr>
-          <w:instrText xml:space="preserve"> PAGEREF _Toc163987713 \h </w:instrText>
+          <w:instrText xml:space="preserve"> PAGEREF _Toc164270430 \h </w:instrText>
         </w:r>
         <w:r>
           <w:rPr>
@@ -1033,7 +1033,7 @@
           <w14:ligatures w14:val="standardContextual"/>
         </w:rPr>
       </w:pPr>
-      <w:hyperlink w:anchor="_Toc163987714" w:history="1">
+      <w:hyperlink w:anchor="_Toc164270431" w:history="1">
         <w:r>
           <w:rPr>
             <w:rStyle w:val="Hiperligao"/>
@@ -1059,7 +1059,7 @@
             <w:noProof/>
             <w:webHidden/>
           </w:rPr>
-          <w:instrText xml:space="preserve"> PAGEREF _Toc163987714 \h </w:instrText>
+          <w:instrText xml:space="preserve"> PAGEREF _Toc164270431 \h </w:instrText>
         </w:r>
         <w:r>
           <w:rPr>
@@ -1103,7 +1103,7 @@
           <w14:ligatures w14:val="standardContextual"/>
         </w:rPr>
       </w:pPr>
-      <w:hyperlink w:anchor="_Toc163987715" w:history="1">
+      <w:hyperlink w:anchor="_Toc164270432" w:history="1">
         <w:r>
           <w:rPr>
             <w:rStyle w:val="Hiperligao"/>
@@ -1129,7 +1129,7 @@
             <w:noProof/>
             <w:webHidden/>
           </w:rPr>
-          <w:instrText xml:space="preserve"> PAGEREF _Toc163987715 \h </w:instrText>
+          <w:instrText xml:space="preserve"> PAGEREF _Toc164270432 \h </w:instrText>
         </w:r>
         <w:r>
           <w:rPr>
@@ -1173,7 +1173,7 @@
           <w14:ligatures w14:val="standardContextual"/>
         </w:rPr>
       </w:pPr>
-      <w:hyperlink w:anchor="_Toc163987716" w:history="1">
+      <w:hyperlink w:anchor="_Toc164270433" w:history="1">
         <w:r>
           <w:rPr>
             <w:rStyle w:val="Hiperligao"/>
@@ -1199,7 +1199,7 @@
             <w:noProof/>
             <w:webHidden/>
           </w:rPr>
-          <w:instrText xml:space="preserve"> PAGEREF _Toc163987716 \h </w:instrText>
+          <w:instrText xml:space="preserve"> PAGEREF _Toc164270433 \h </w:instrText>
         </w:r>
         <w:r>
           <w:rPr>
@@ -1243,7 +1243,7 @@
           <w14:ligatures w14:val="standardContextual"/>
         </w:rPr>
       </w:pPr>
-      <w:hyperlink w:anchor="_Toc163987717" w:history="1">
+      <w:hyperlink w:anchor="_Toc164270434" w:history="1">
         <w:r>
           <w:rPr>
             <w:rStyle w:val="Hiperligao"/>
@@ -1269,7 +1269,7 @@
             <w:noProof/>
             <w:webHidden/>
           </w:rPr>
-          <w:instrText xml:space="preserve"> PAGEREF _Toc163987717 \h </w:instrText>
+          <w:instrText xml:space="preserve"> PAGEREF _Toc164270434 \h </w:instrText>
         </w:r>
         <w:r>
           <w:rPr>
@@ -1315,7 +1315,7 @@
           <w14:ligatures w14:val="standardContextual"/>
         </w:rPr>
       </w:pPr>
-      <w:hyperlink w:anchor="_Toc163987718" w:history="1">
+      <w:hyperlink w:anchor="_Toc164270435" w:history="1">
         <w:r>
           <w:rPr>
             <w:rStyle w:val="Hiperligao"/>
@@ -1341,7 +1341,7 @@
             <w:noProof/>
             <w:webHidden/>
           </w:rPr>
-          <w:instrText xml:space="preserve"> PAGEREF _Toc163987718 \h </w:instrText>
+          <w:instrText xml:space="preserve"> PAGEREF _Toc164270435 \h </w:instrText>
         </w:r>
         <w:r>
           <w:rPr>
@@ -1385,7 +1385,7 @@
           <w14:ligatures w14:val="standardContextual"/>
         </w:rPr>
       </w:pPr>
-      <w:hyperlink w:anchor="_Toc163987719" w:history="1">
+      <w:hyperlink w:anchor="_Toc164270436" w:history="1">
         <w:r>
           <w:rPr>
             <w:rStyle w:val="Hiperligao"/>
@@ -1411,7 +1411,7 @@
             <w:noProof/>
             <w:webHidden/>
           </w:rPr>
-          <w:instrText xml:space="preserve"> PAGEREF _Toc163987719 \h </w:instrText>
+          <w:instrText xml:space="preserve"> PAGEREF _Toc164270436 \h </w:instrText>
         </w:r>
         <w:r>
           <w:rPr>
@@ -1455,7 +1455,7 @@
           <w14:ligatures w14:val="standardContextual"/>
         </w:rPr>
       </w:pPr>
-      <w:hyperlink w:anchor="_Toc163987720" w:history="1">
+      <w:hyperlink w:anchor="_Toc164270437" w:history="1">
         <w:r>
           <w:rPr>
             <w:rStyle w:val="Hiperligao"/>
@@ -1481,7 +1481,7 @@
             <w:noProof/>
             <w:webHidden/>
           </w:rPr>
-          <w:instrText xml:space="preserve"> PAGEREF _Toc163987720 \h </w:instrText>
+          <w:instrText xml:space="preserve"> PAGEREF _Toc164270437 \h </w:instrText>
         </w:r>
         <w:r>
           <w:rPr>
@@ -1525,7 +1525,7 @@
           <w14:ligatures w14:val="standardContextual"/>
         </w:rPr>
       </w:pPr>
-      <w:hyperlink w:anchor="_Toc163987721" w:history="1">
+      <w:hyperlink w:anchor="_Toc164270438" w:history="1">
         <w:r>
           <w:rPr>
             <w:rStyle w:val="Hiperligao"/>
@@ -1551,7 +1551,7 @@
             <w:noProof/>
             <w:webHidden/>
           </w:rPr>
-          <w:instrText xml:space="preserve"> PAGEREF _Toc163987721 \h </w:instrText>
+          <w:instrText xml:space="preserve"> PAGEREF _Toc164270438 \h </w:instrText>
         </w:r>
         <w:r>
           <w:rPr>
@@ -1595,7 +1595,7 @@
           <w14:ligatures w14:val="standardContextual"/>
         </w:rPr>
       </w:pPr>
-      <w:hyperlink w:anchor="_Toc163987722" w:history="1">
+      <w:hyperlink w:anchor="_Toc164270439" w:history="1">
         <w:r>
           <w:rPr>
             <w:rStyle w:val="Hiperligao"/>
@@ -1621,7 +1621,7 @@
             <w:noProof/>
             <w:webHidden/>
           </w:rPr>
-          <w:instrText xml:space="preserve"> PAGEREF _Toc163987722 \h </w:instrText>
+          <w:instrText xml:space="preserve"> PAGEREF _Toc164270439 \h </w:instrText>
         </w:r>
         <w:r>
           <w:rPr>
@@ -1665,7 +1665,7 @@
           <w14:ligatures w14:val="standardContextual"/>
         </w:rPr>
       </w:pPr>
-      <w:hyperlink w:anchor="_Toc163987723" w:history="1">
+      <w:hyperlink w:anchor="_Toc164270440" w:history="1">
         <w:r>
           <w:rPr>
             <w:rStyle w:val="Hiperligao"/>
@@ -1698,7 +1698,7 @@
             <w:noProof/>
             <w:webHidden/>
           </w:rPr>
-          <w:instrText xml:space="preserve"> PAGEREF _Toc163987723 \h </w:instrText>
+          <w:instrText xml:space="preserve"> PAGEREF _Toc164270440 \h </w:instrText>
         </w:r>
         <w:r>
           <w:rPr>
@@ -1742,7 +1742,7 @@
           <w14:ligatures w14:val="standardContextual"/>
         </w:rPr>
       </w:pPr>
-      <w:hyperlink w:anchor="_Toc163987724" w:history="1">
+      <w:hyperlink w:anchor="_Toc164270441" w:history="1">
         <w:r>
           <w:rPr>
             <w:rStyle w:val="Hiperligao"/>
@@ -1768,7 +1768,7 @@
             <w:noProof/>
             <w:webHidden/>
           </w:rPr>
-          <w:instrText xml:space="preserve"> PAGEREF _Toc163987724 \h </w:instrText>
+          <w:instrText xml:space="preserve"> PAGEREF _Toc164270441 \h </w:instrText>
         </w:r>
         <w:r>
           <w:rPr>
@@ -1812,12 +1812,12 @@
           <w14:ligatures w14:val="standardContextual"/>
         </w:rPr>
       </w:pPr>
-      <w:hyperlink w:anchor="_Toc163987725" w:history="1">
+      <w:hyperlink w:anchor="_Toc164270442" w:history="1">
         <w:r>
           <w:rPr>
             <w:rStyle w:val="Hiperligao"/>
           </w:rPr>
-          <w:t>Conversão da Expressão Regular num AFND</w:t>
+          <w:t>Transição Vazia:</w:t>
         </w:r>
         <w:r>
           <w:rPr>
@@ -1838,7 +1838,7 @@
             <w:noProof/>
             <w:webHidden/>
           </w:rPr>
-          <w:instrText xml:space="preserve"> PAGEREF _Toc163987725 \h </w:instrText>
+          <w:instrText xml:space="preserve"> PAGEREF _Toc164270442 \h </w:instrText>
         </w:r>
         <w:r>
           <w:rPr>
@@ -1858,7 +1858,7 @@
             <w:noProof/>
             <w:webHidden/>
           </w:rPr>
-          <w:t>15</w:t>
+          <w:t>14</w:t>
         </w:r>
         <w:r>
           <w:rPr>
@@ -1882,12 +1882,12 @@
           <w14:ligatures w14:val="standardContextual"/>
         </w:rPr>
       </w:pPr>
-      <w:hyperlink w:anchor="_Toc163987726" w:history="1">
+      <w:hyperlink w:anchor="_Toc164270443" w:history="1">
         <w:r>
           <w:rPr>
             <w:rStyle w:val="Hiperligao"/>
           </w:rPr>
-          <w:t>Utilização do Código</w:t>
+          <w:t>Conversão da Expressão Regular num AFND</w:t>
         </w:r>
         <w:r>
           <w:rPr>
@@ -1908,7 +1908,7 @@
             <w:noProof/>
             <w:webHidden/>
           </w:rPr>
-          <w:instrText xml:space="preserve"> PAGEREF _Toc163987726 \h </w:instrText>
+          <w:instrText xml:space="preserve"> PAGEREF _Toc164270443 \h </w:instrText>
         </w:r>
         <w:r>
           <w:rPr>
@@ -1928,7 +1928,7 @@
             <w:noProof/>
             <w:webHidden/>
           </w:rPr>
-          <w:t>16</w:t>
+          <w:t>15</w:t>
         </w:r>
         <w:r>
           <w:rPr>
@@ -1952,11 +1952,81 @@
           <w14:ligatures w14:val="standardContextual"/>
         </w:rPr>
       </w:pPr>
-      <w:hyperlink w:anchor="_Toc163987727" w:history="1">
+      <w:hyperlink w:anchor="_Toc164270444" w:history="1">
         <w:r>
           <w:rPr>
             <w:rStyle w:val="Hiperligao"/>
           </w:rPr>
+          <w:t>Utilização do Código</w:t>
+        </w:r>
+        <w:r>
+          <w:rPr>
+            <w:noProof/>
+            <w:webHidden/>
+          </w:rPr>
+          <w:tab/>
+        </w:r>
+        <w:r>
+          <w:rPr>
+            <w:noProof/>
+            <w:webHidden/>
+          </w:rPr>
+          <w:fldChar w:fldCharType="begin"/>
+        </w:r>
+        <w:r>
+          <w:rPr>
+            <w:noProof/>
+            <w:webHidden/>
+          </w:rPr>
+          <w:instrText xml:space="preserve"> PAGEREF _Toc164270444 \h </w:instrText>
+        </w:r>
+        <w:r>
+          <w:rPr>
+            <w:noProof/>
+            <w:webHidden/>
+          </w:rPr>
+        </w:r>
+        <w:r>
+          <w:rPr>
+            <w:noProof/>
+            <w:webHidden/>
+          </w:rPr>
+          <w:fldChar w:fldCharType="separate"/>
+        </w:r>
+        <w:r>
+          <w:rPr>
+            <w:noProof/>
+            <w:webHidden/>
+          </w:rPr>
+          <w:t>16</w:t>
+        </w:r>
+        <w:r>
+          <w:rPr>
+            <w:noProof/>
+            <w:webHidden/>
+          </w:rPr>
+          <w:fldChar w:fldCharType="end"/>
+        </w:r>
+      </w:hyperlink>
+    </w:p>
+    <w:p>
+      <w:pPr>
+        <w:pStyle w:val="ndice3"/>
+        <w:rPr>
+          <w:rFonts w:asciiTheme="minorHAnsi" w:hAnsiTheme="minorHAnsi"/>
+          <w:noProof/>
+          <w:kern w:val="2"/>
+          <w:sz w:val="22"/>
+          <w:szCs w:val="22"/>
+          <w:lang w:eastAsia="pt-PT" w:bidi="ar-SA"/>
+          <w14:ligatures w14:val="standardContextual"/>
+        </w:rPr>
+      </w:pPr>
+      <w:hyperlink w:anchor="_Toc164270445" w:history="1">
+        <w:r>
+          <w:rPr>
+            <w:rStyle w:val="Hiperligao"/>
+          </w:rPr>
           <w:t>Exemplo de Utilização:</w:t>
         </w:r>
         <w:r>
@@ -1978,7 +2048,7 @@
             <w:noProof/>
             <w:webHidden/>
           </w:rPr>
-          <w:instrText xml:space="preserve"> PAGEREF _Toc163987727 \h </w:instrText>
+          <w:instrText xml:space="preserve"> PAGEREF _Toc164270445 \h </w:instrText>
         </w:r>
         <w:r>
           <w:rPr>
@@ -2022,7 +2092,7 @@
           <w14:ligatures w14:val="standardContextual"/>
         </w:rPr>
       </w:pPr>
-      <w:hyperlink w:anchor="_Toc163987728" w:history="1">
+      <w:hyperlink w:anchor="_Toc164270446" w:history="1">
         <w:r>
           <w:rPr>
             <w:rStyle w:val="Hiperligao"/>
@@ -2048,7 +2118,7 @@
             <w:noProof/>
             <w:webHidden/>
           </w:rPr>
-          <w:instrText xml:space="preserve"> PAGEREF _Toc163987728 \h </w:instrText>
+          <w:instrText xml:space="preserve"> PAGEREF _Toc164270446 \h </w:instrText>
         </w:r>
         <w:r>
           <w:rPr>
@@ -2094,7 +2164,7 @@
           <w14:ligatures w14:val="standardContextual"/>
         </w:rPr>
       </w:pPr>
-      <w:hyperlink w:anchor="_Toc163987729" w:history="1">
+      <w:hyperlink w:anchor="_Toc164270447" w:history="1">
         <w:r>
           <w:rPr>
             <w:rStyle w:val="Hiperligao"/>
@@ -2120,7 +2190,7 @@
             <w:noProof/>
             <w:webHidden/>
           </w:rPr>
-          <w:instrText xml:space="preserve"> PAGEREF _Toc163987729 \h </w:instrText>
+          <w:instrText xml:space="preserve"> PAGEREF _Toc164270447 \h </w:instrText>
         </w:r>
         <w:r>
           <w:rPr>
@@ -2164,7 +2234,7 @@
           <w14:ligatures w14:val="standardContextual"/>
         </w:rPr>
       </w:pPr>
-      <w:hyperlink w:anchor="_Toc163987730" w:history="1">
+      <w:hyperlink w:anchor="_Toc164270448" w:history="1">
         <w:r>
           <w:rPr>
             <w:rStyle w:val="Hiperligao"/>
@@ -2190,7 +2260,7 @@
             <w:noProof/>
             <w:webHidden/>
           </w:rPr>
-          <w:instrText xml:space="preserve"> PAGEREF _Toc163987730 \h </w:instrText>
+          <w:instrText xml:space="preserve"> PAGEREF _Toc164270448 \h </w:instrText>
         </w:r>
         <w:r>
           <w:rPr>
@@ -2234,7 +2304,7 @@
           <w14:ligatures w14:val="standardContextual"/>
         </w:rPr>
       </w:pPr>
-      <w:hyperlink w:anchor="_Toc163987731" w:history="1">
+      <w:hyperlink w:anchor="_Toc164270449" w:history="1">
         <w:r>
           <w:rPr>
             <w:rStyle w:val="Hiperligao"/>
@@ -2260,7 +2330,7 @@
             <w:noProof/>
             <w:webHidden/>
           </w:rPr>
-          <w:instrText xml:space="preserve"> PAGEREF _Toc163987731 \h </w:instrText>
+          <w:instrText xml:space="preserve"> PAGEREF _Toc164270449 \h </w:instrText>
         </w:r>
         <w:r>
           <w:rPr>
@@ -2304,7 +2374,7 @@
           <w14:ligatures w14:val="standardContextual"/>
         </w:rPr>
       </w:pPr>
-      <w:hyperlink w:anchor="_Toc163987732" w:history="1">
+      <w:hyperlink w:anchor="_Toc164270450" w:history="1">
         <w:r>
           <w:rPr>
             <w:rStyle w:val="Hiperligao"/>
@@ -2330,7 +2400,7 @@
             <w:noProof/>
             <w:webHidden/>
           </w:rPr>
-          <w:instrText xml:space="preserve"> PAGEREF _Toc163987732 \h </w:instrText>
+          <w:instrText xml:space="preserve"> PAGEREF _Toc164270450 \h </w:instrText>
         </w:r>
         <w:r>
           <w:rPr>
@@ -2374,7 +2444,7 @@
           <w14:ligatures w14:val="standardContextual"/>
         </w:rPr>
       </w:pPr>
-      <w:hyperlink w:anchor="_Toc163987733" w:history="1">
+      <w:hyperlink w:anchor="_Toc164270451" w:history="1">
         <w:r>
           <w:rPr>
             <w:rStyle w:val="Hiperligao"/>
@@ -2400,7 +2470,7 @@
             <w:noProof/>
             <w:webHidden/>
           </w:rPr>
-          <w:instrText xml:space="preserve"> PAGEREF _Toc163987733 \h </w:instrText>
+          <w:instrText xml:space="preserve"> PAGEREF _Toc164270451 \h </w:instrText>
         </w:r>
         <w:r>
           <w:rPr>
@@ -2444,7 +2514,7 @@
           <w14:ligatures w14:val="standardContextual"/>
         </w:rPr>
       </w:pPr>
-      <w:hyperlink w:anchor="_Toc163987734" w:history="1">
+      <w:hyperlink w:anchor="_Toc164270452" w:history="1">
         <w:r>
           <w:rPr>
             <w:rStyle w:val="Hiperligao"/>
@@ -2470,7 +2540,7 @@
             <w:noProof/>
             <w:webHidden/>
           </w:rPr>
-          <w:instrText xml:space="preserve"> PAGEREF _Toc163987734 \h </w:instrText>
+          <w:instrText xml:space="preserve"> PAGEREF _Toc164270452 \h </w:instrText>
         </w:r>
         <w:r>
           <w:rPr>
@@ -2514,7 +2584,7 @@
           <w14:ligatures w14:val="standardContextual"/>
         </w:rPr>
       </w:pPr>
-      <w:hyperlink w:anchor="_Toc163987735" w:history="1">
+      <w:hyperlink w:anchor="_Toc164270453" w:history="1">
         <w:r>
           <w:rPr>
             <w:rStyle w:val="Hiperligao"/>
@@ -2540,7 +2610,7 @@
             <w:noProof/>
             <w:webHidden/>
           </w:rPr>
-          <w:instrText xml:space="preserve"> PAGEREF _Toc163987735 \h </w:instrText>
+          <w:instrText xml:space="preserve"> PAGEREF _Toc164270453 \h </w:instrText>
         </w:r>
         <w:r>
           <w:rPr>
@@ -2584,7 +2654,7 @@
           <w14:ligatures w14:val="standardContextual"/>
         </w:rPr>
       </w:pPr>
-      <w:hyperlink w:anchor="_Toc163987736" w:history="1">
+      <w:hyperlink w:anchor="_Toc164270454" w:history="1">
         <w:r>
           <w:rPr>
             <w:rStyle w:val="Hiperligao"/>
@@ -2610,7 +2680,7 @@
             <w:noProof/>
             <w:webHidden/>
           </w:rPr>
-          <w:instrText xml:space="preserve"> PAGEREF _Toc163987736 \h </w:instrText>
+          <w:instrText xml:space="preserve"> PAGEREF _Toc164270454 \h </w:instrText>
         </w:r>
         <w:r>
           <w:rPr>
@@ -2671,7 +2741,7 @@
       <w:pPr>
         <w:pStyle w:val="Ttulo1"/>
       </w:pPr>
-      <w:bookmarkStart w:id="0" w:name="_Toc163987708"/>
+      <w:bookmarkStart w:id="0" w:name="_Toc164270425"/>
       <w:r>
         <w:lastRenderedPageBreak/>
         <w:t xml:space="preserve">Autómatos </w:t>
@@ -2691,7 +2761,7 @@
       <w:pPr>
         <w:pStyle w:val="Ttulo2"/>
       </w:pPr>
-      <w:bookmarkStart w:id="1" w:name="_Toc163987709"/>
+      <w:bookmarkStart w:id="1" w:name="_Toc164270426"/>
       <w:r>
         <w:t>Introdução</w:t>
       </w:r>
@@ -2722,7 +2792,7 @@
       <w:pPr>
         <w:pStyle w:val="Ttulo2"/>
       </w:pPr>
-      <w:bookmarkStart w:id="2" w:name="_Toc163987710"/>
+      <w:bookmarkStart w:id="2" w:name="_Toc164270427"/>
       <w:r>
         <w:t>Estrutura do Código</w:t>
       </w:r>
@@ -2737,7 +2807,7 @@
       <w:pPr>
         <w:pStyle w:val="Ttulo3"/>
       </w:pPr>
-      <w:bookmarkStart w:id="3" w:name="_Toc163987711"/>
+      <w:bookmarkStart w:id="3" w:name="_Toc164270428"/>
       <w:r>
         <w:t>Leitura da Definição do AFD</w:t>
       </w:r>
@@ -2815,10 +2885,10 @@
             <v:path o:extrusionok="f" gradientshapeok="t" o:connecttype="rect"/>
             <o:lock v:ext="edit" aspectratio="t"/>
           </v:shapetype>
-          <v:shape id="_x0000_i1025" type="#_x0000_t75" alt="" style="width:425.4pt;height:78pt;mso-width-percent:0;mso-height-percent:0;mso-width-percent:0;mso-height-percent:0" o:ole="" filled="t" fillcolor="#f2f2f2 [3052]">
+          <v:shape id="_x0000_i1025" type="#_x0000_t75" alt="" style="width:425.25pt;height:78pt;mso-width-percent:0;mso-height-percent:0;mso-width-percent:0;mso-height-percent:0" o:ole="" filled="t" fillcolor="#f2f2f2 [3052]">
             <v:imagedata r:id="rId11" o:title=""/>
           </v:shape>
-          <o:OLEObject Type="Embed" ProgID="Word.OpenDocumentText.12" ShapeID="_x0000_i1025" DrawAspect="Content" ObjectID="_1774634247" r:id="rId12"/>
+          <o:OLEObject Type="Embed" ProgID="Word.OpenDocumentText.12" ShapeID="_x0000_i1025" DrawAspect="Content" ObjectID="_1774883303" r:id="rId12"/>
         </w:object>
       </w:r>
     </w:p>
@@ -2839,7 +2909,7 @@
       <w:pPr>
         <w:pStyle w:val="Ttulo3"/>
       </w:pPr>
-      <w:bookmarkStart w:id="5" w:name="_Toc163987712"/>
+      <w:bookmarkStart w:id="5" w:name="_Toc164270429"/>
       <w:r>
         <w:lastRenderedPageBreak/>
         <w:t>Validações do Autómato</w:t>
@@ -2896,10 +2966,10 @@
           <w:noProof/>
         </w:rPr>
         <w:object w:dxaOrig="8504" w:dyaOrig="1011" w14:anchorId="1A1B28C9">
-          <v:shape id="_x0000_i1026" type="#_x0000_t75" alt="" style="width:425.4pt;height:48pt;mso-width-percent:0;mso-height-percent:0;mso-width-percent:0;mso-height-percent:0" o:ole="" filled="t" fillcolor="#f2f2f2 [3052]">
+          <v:shape id="_x0000_i1026" type="#_x0000_t75" alt="" style="width:425.25pt;height:48pt;mso-width-percent:0;mso-height-percent:0;mso-width-percent:0;mso-height-percent:0" o:ole="" filled="t" fillcolor="#f2f2f2 [3052]">
             <v:imagedata r:id="rId13" o:title=""/>
           </v:shape>
-          <o:OLEObject Type="Embed" ProgID="Word.OpenDocumentText.12" ShapeID="_x0000_i1026" DrawAspect="Content" ObjectID="_1774634248" r:id="rId14"/>
+          <o:OLEObject Type="Embed" ProgID="Word.OpenDocumentText.12" ShapeID="_x0000_i1026" DrawAspect="Content" ObjectID="_1774883304" r:id="rId14"/>
         </w:object>
       </w:r>
     </w:p>
@@ -2940,10 +3010,10 @@
           <w:noProof/>
         </w:rPr>
         <w:object w:dxaOrig="8504" w:dyaOrig="1009" w14:anchorId="1EF8601E">
-          <v:shape id="_x0000_i1027" type="#_x0000_t75" alt="" style="width:425.4pt;height:48pt;mso-width-percent:0;mso-height-percent:0;mso-width-percent:0;mso-height-percent:0" o:ole="" filled="t" fillcolor="#f2f2f2 [3052]">
+          <v:shape id="_x0000_i1027" type="#_x0000_t75" alt="" style="width:425.25pt;height:48pt;mso-width-percent:0;mso-height-percent:0;mso-width-percent:0;mso-height-percent:0" o:ole="" filled="t" fillcolor="#f2f2f2 [3052]">
             <v:imagedata r:id="rId15" o:title=""/>
           </v:shape>
-          <o:OLEObject Type="Embed" ProgID="Word.OpenDocumentText.12" ShapeID="_x0000_i1027" DrawAspect="Content" ObjectID="_1774634249" r:id="rId16"/>
+          <o:OLEObject Type="Embed" ProgID="Word.OpenDocumentText.12" ShapeID="_x0000_i1027" DrawAspect="Content" ObjectID="_1774883305" r:id="rId16"/>
         </w:object>
       </w:r>
     </w:p>
@@ -2976,10 +3046,10 @@
           <w:noProof/>
         </w:rPr>
         <w:object w:dxaOrig="8504" w:dyaOrig="1294" w14:anchorId="398C221C">
-          <v:shape id="_x0000_i1028" type="#_x0000_t75" alt="" style="width:425.4pt;height:66pt;mso-width-percent:0;mso-height-percent:0;mso-width-percent:0;mso-height-percent:0" o:ole="" filled="t" fillcolor="#f2f2f2 [3052]">
+          <v:shape id="_x0000_i1028" type="#_x0000_t75" alt="" style="width:425.25pt;height:66pt;mso-width-percent:0;mso-height-percent:0;mso-width-percent:0;mso-height-percent:0" o:ole="" filled="t" fillcolor="#f2f2f2 [3052]">
             <v:imagedata r:id="rId17" o:title=""/>
           </v:shape>
-          <o:OLEObject Type="Embed" ProgID="Word.OpenDocumentText.12" ShapeID="_x0000_i1028" DrawAspect="Content" ObjectID="_1774634250" r:id="rId18"/>
+          <o:OLEObject Type="Embed" ProgID="Word.OpenDocumentText.12" ShapeID="_x0000_i1028" DrawAspect="Content" ObjectID="_1774883306" r:id="rId18"/>
         </w:object>
       </w:r>
     </w:p>
@@ -3035,10 +3105,10 @@
           <w:noProof/>
         </w:rPr>
         <w:object w:dxaOrig="8504" w:dyaOrig="2434" w14:anchorId="50056363">
-          <v:shape id="_x0000_i1029" type="#_x0000_t75" alt="" style="width:425.4pt;height:120pt;mso-width-percent:0;mso-height-percent:0;mso-width-percent:0;mso-height-percent:0" o:ole="" filled="t" fillcolor="#f2f2f2 [3052]">
+          <v:shape id="_x0000_i1029" type="#_x0000_t75" alt="" style="width:425.25pt;height:120pt;mso-width-percent:0;mso-height-percent:0;mso-width-percent:0;mso-height-percent:0" o:ole="" filled="t" fillcolor="#f2f2f2 [3052]">
             <v:imagedata r:id="rId19" o:title=""/>
           </v:shape>
-          <o:OLEObject Type="Embed" ProgID="Word.OpenDocumentText.12" ShapeID="_x0000_i1029" DrawAspect="Content" ObjectID="_1774634251" r:id="rId20"/>
+          <o:OLEObject Type="Embed" ProgID="Word.OpenDocumentText.12" ShapeID="_x0000_i1029" DrawAspect="Content" ObjectID="_1774883307" r:id="rId20"/>
         </w:object>
       </w:r>
     </w:p>
@@ -3090,10 +3160,10 @@
           <w:noProof/>
         </w:rPr>
         <w:object w:dxaOrig="8504" w:dyaOrig="2149" w14:anchorId="79C2B749">
-          <v:shape id="_x0000_i1030" type="#_x0000_t75" alt="" style="width:425.4pt;height:108pt;mso-width-percent:0;mso-height-percent:0;mso-width-percent:0;mso-height-percent:0" o:ole="" filled="t" fillcolor="#f2f2f2 [3052]">
+          <v:shape id="_x0000_i1030" type="#_x0000_t75" alt="" style="width:425.25pt;height:108pt;mso-width-percent:0;mso-height-percent:0;mso-width-percent:0;mso-height-percent:0" o:ole="" filled="t" fillcolor="#f2f2f2 [3052]">
             <v:imagedata r:id="rId21" o:title=""/>
           </v:shape>
-          <o:OLEObject Type="Embed" ProgID="Word.OpenDocumentText.12" ShapeID="_x0000_i1030" DrawAspect="Content" ObjectID="_1774634252" r:id="rId22"/>
+          <o:OLEObject Type="Embed" ProgID="Word.OpenDocumentText.12" ShapeID="_x0000_i1030" DrawAspect="Content" ObjectID="_1774883308" r:id="rId22"/>
         </w:object>
       </w:r>
     </w:p>
@@ -3126,10 +3196,10 @@
           <w:noProof/>
         </w:rPr>
         <w:object w:dxaOrig="8504" w:dyaOrig="1579" w14:anchorId="3DFE620E">
-          <v:shape id="_x0000_i1031" type="#_x0000_t75" alt="" style="width:425.4pt;height:78pt;mso-width-percent:0;mso-height-percent:0;mso-width-percent:0;mso-height-percent:0" o:ole="" filled="t" fillcolor="#f2f2f2 [3052]">
+          <v:shape id="_x0000_i1031" type="#_x0000_t75" alt="" style="width:425.25pt;height:78pt;mso-width-percent:0;mso-height-percent:0;mso-width-percent:0;mso-height-percent:0" o:ole="" filled="t" fillcolor="#f2f2f2 [3052]">
             <v:imagedata r:id="rId23" o:title=""/>
           </v:shape>
-          <o:OLEObject Type="Embed" ProgID="Word.OpenDocumentText.12" ShapeID="_x0000_i1031" DrawAspect="Content" ObjectID="_1774634253" r:id="rId24"/>
+          <o:OLEObject Type="Embed" ProgID="Word.OpenDocumentText.12" ShapeID="_x0000_i1031" DrawAspect="Content" ObjectID="_1774883309" r:id="rId24"/>
         </w:object>
       </w:r>
     </w:p>
@@ -3178,10 +3248,10 @@
           <w:noProof/>
         </w:rPr>
         <w:object w:dxaOrig="8504" w:dyaOrig="1863" w14:anchorId="63049AB6">
-          <v:shape id="_x0000_i1032" type="#_x0000_t75" alt="" style="width:425.4pt;height:96pt;mso-width-percent:0;mso-height-percent:0;mso-width-percent:0;mso-height-percent:0" o:ole="" filled="t" fillcolor="#f2f2f2 [3052]">
+          <v:shape id="_x0000_i1032" type="#_x0000_t75" alt="" style="width:425.25pt;height:96pt;mso-width-percent:0;mso-height-percent:0;mso-width-percent:0;mso-height-percent:0" o:ole="" filled="t" fillcolor="#f2f2f2 [3052]">
             <v:imagedata r:id="rId25" o:title=""/>
           </v:shape>
-          <o:OLEObject Type="Embed" ProgID="Word.OpenDocumentText.12" ShapeID="_x0000_i1032" DrawAspect="Content" ObjectID="_1774634254" r:id="rId26"/>
+          <o:OLEObject Type="Embed" ProgID="Word.OpenDocumentText.12" ShapeID="_x0000_i1032" DrawAspect="Content" ObjectID="_1774883310" r:id="rId26"/>
         </w:object>
       </w:r>
     </w:p>
@@ -3189,7 +3259,7 @@
       <w:pPr>
         <w:pStyle w:val="Ttulo3"/>
       </w:pPr>
-      <w:bookmarkStart w:id="13" w:name="_Toc163987713"/>
+      <w:bookmarkStart w:id="13" w:name="_Toc164270430"/>
       <w:r>
         <w:t>Gerar</w:t>
       </w:r>
@@ -3243,10 +3313,10 @@
           <w:noProof/>
         </w:rPr>
         <w:object w:dxaOrig="8504" w:dyaOrig="5286" w14:anchorId="42B019F9">
-          <v:shape id="_x0000_i1033" type="#_x0000_t75" alt="" style="width:425.4pt;height:264pt;mso-width-percent:0;mso-height-percent:0;mso-width-percent:0;mso-height-percent:0" o:ole="" filled="t" fillcolor="#f2f2f2 [3052]">
+          <v:shape id="_x0000_i1033" type="#_x0000_t75" alt="" style="width:425.25pt;height:264pt;mso-width-percent:0;mso-height-percent:0;mso-width-percent:0;mso-height-percent:0" o:ole="" filled="t" fillcolor="#f2f2f2 [3052]">
             <v:imagedata r:id="rId27" o:title=""/>
           </v:shape>
-          <o:OLEObject Type="Embed" ProgID="Word.OpenDocumentText.12" ShapeID="_x0000_i1033" DrawAspect="Content" ObjectID="_1774634255" r:id="rId28"/>
+          <o:OLEObject Type="Embed" ProgID="Word.OpenDocumentText.12" ShapeID="_x0000_i1033" DrawAspect="Content" ObjectID="_1774883311" r:id="rId28"/>
         </w:object>
       </w:r>
     </w:p>
@@ -3272,7 +3342,7 @@
       <w:pPr>
         <w:pStyle w:val="Ttulo3"/>
       </w:pPr>
-      <w:bookmarkStart w:id="15" w:name="_Toc163987714"/>
+      <w:bookmarkStart w:id="15" w:name="_Toc164270431"/>
       <w:r>
         <w:lastRenderedPageBreak/>
         <w:t>Reconhecimento de Palavras</w:t>
@@ -3313,10 +3383,10 @@
           <w:noProof/>
         </w:rPr>
         <w:object w:dxaOrig="8504" w:dyaOrig="5854" w14:anchorId="78E147D6">
-          <v:shape id="_x0000_i1034" type="#_x0000_t75" alt="" style="width:425.4pt;height:293.4pt;mso-width-percent:0;mso-height-percent:0;mso-width-percent:0;mso-height-percent:0" o:ole="" filled="t" fillcolor="#f2f2f2 [3052]">
+          <v:shape id="_x0000_i1034" type="#_x0000_t75" alt="" style="width:425.25pt;height:293.25pt;mso-width-percent:0;mso-height-percent:0;mso-width-percent:0;mso-height-percent:0" o:ole="" filled="t" fillcolor="#f2f2f2 [3052]">
             <v:imagedata r:id="rId29" o:title=""/>
           </v:shape>
-          <o:OLEObject Type="Embed" ProgID="Word.OpenDocumentText.12" ShapeID="_x0000_i1034" DrawAspect="Content" ObjectID="_1774634256" r:id="rId30"/>
+          <o:OLEObject Type="Embed" ProgID="Word.OpenDocumentText.12" ShapeID="_x0000_i1034" DrawAspect="Content" ObjectID="_1774883312" r:id="rId30"/>
         </w:object>
       </w:r>
     </w:p>
@@ -3337,7 +3407,7 @@
       <w:pPr>
         <w:pStyle w:val="Ttulo3"/>
       </w:pPr>
-      <w:bookmarkStart w:id="17" w:name="_Toc163987715"/>
+      <w:bookmarkStart w:id="17" w:name="_Toc164270432"/>
       <w:r>
         <w:lastRenderedPageBreak/>
         <w:t>Utilização do Código</w:t>
@@ -3353,7 +3423,7 @@
       <w:pPr>
         <w:pStyle w:val="Ttulo3"/>
       </w:pPr>
-      <w:bookmarkStart w:id="18" w:name="_Toc163987716"/>
+      <w:bookmarkStart w:id="18" w:name="_Toc164270433"/>
       <w:r>
         <w:t>Exemplos de utilização:</w:t>
       </w:r>
@@ -3367,10 +3437,10 @@
           <w:noProof/>
         </w:rPr>
         <w:object w:dxaOrig="8504" w:dyaOrig="437" w14:anchorId="758DC989">
-          <v:shape id="_x0000_i1035" type="#_x0000_t75" alt="" style="width:425.4pt;height:24pt;mso-width-percent:0;mso-height-percent:0;mso-width-percent:0;mso-height-percent:0" o:ole="" filled="t" fillcolor="#f2f2f2 [3052]">
+          <v:shape id="_x0000_i1035" type="#_x0000_t75" alt="" style="width:425.25pt;height:24pt;mso-width-percent:0;mso-height-percent:0;mso-width-percent:0;mso-height-percent:0" o:ole="" filled="t" fillcolor="#f2f2f2 [3052]">
             <v:imagedata r:id="rId31" o:title=""/>
           </v:shape>
-          <o:OLEObject Type="Embed" ProgID="Word.OpenDocumentText.12" ShapeID="_x0000_i1035" DrawAspect="Content" ObjectID="_1774634257" r:id="rId32"/>
+          <o:OLEObject Type="Embed" ProgID="Word.OpenDocumentText.12" ShapeID="_x0000_i1035" DrawAspect="Content" ObjectID="_1774883313" r:id="rId32"/>
         </w:object>
       </w:r>
     </w:p>
@@ -3398,10 +3468,10 @@
           <w:noProof/>
         </w:rPr>
         <w:object w:dxaOrig="8504" w:dyaOrig="433" w14:anchorId="5B798314">
-          <v:shape id="_x0000_i1036" type="#_x0000_t75" alt="" style="width:425.4pt;height:24pt;mso-width-percent:0;mso-height-percent:0;mso-width-percent:0;mso-height-percent:0" o:ole="" filled="t" fillcolor="#f2f2f2 [3052]">
+          <v:shape id="_x0000_i1036" type="#_x0000_t75" alt="" style="width:425.25pt;height:24pt;mso-width-percent:0;mso-height-percent:0;mso-width-percent:0;mso-height-percent:0" o:ole="" filled="t" fillcolor="#f2f2f2 [3052]">
             <v:imagedata r:id="rId33" o:title=""/>
           </v:shape>
-          <o:OLEObject Type="Embed" ProgID="Word.OpenDocumentText.12" ShapeID="_x0000_i1036" DrawAspect="Content" ObjectID="_1774634258" r:id="rId34"/>
+          <o:OLEObject Type="Embed" ProgID="Word.OpenDocumentText.12" ShapeID="_x0000_i1036" DrawAspect="Content" ObjectID="_1774883314" r:id="rId34"/>
         </w:object>
       </w:r>
     </w:p>
@@ -3424,7 +3494,7 @@
       <w:pPr>
         <w:pStyle w:val="Ttulo2"/>
       </w:pPr>
-      <w:bookmarkStart w:id="21" w:name="_Toc163987717"/>
+      <w:bookmarkStart w:id="21" w:name="_Toc164270434"/>
       <w:r>
         <w:t>Conclusão</w:t>
       </w:r>
@@ -3453,7 +3523,7 @@
       <w:pPr>
         <w:pStyle w:val="Ttulo1"/>
       </w:pPr>
-      <w:bookmarkStart w:id="22" w:name="_Toc163987718"/>
+      <w:bookmarkStart w:id="22" w:name="_Toc164270435"/>
       <w:r>
         <w:lastRenderedPageBreak/>
         <w:t>Expressão Regular para AFND</w:t>
@@ -3467,7 +3537,7 @@
       <w:pPr>
         <w:pStyle w:val="Ttulo2"/>
       </w:pPr>
-      <w:bookmarkStart w:id="23" w:name="_Toc163987719"/>
+      <w:bookmarkStart w:id="23" w:name="_Toc164270436"/>
       <w:r>
         <w:t>Introdução</w:t>
       </w:r>
@@ -3490,7 +3560,7 @@
       <w:pPr>
         <w:pStyle w:val="Ttulo2"/>
       </w:pPr>
-      <w:bookmarkStart w:id="24" w:name="_Toc163987720"/>
+      <w:bookmarkStart w:id="24" w:name="_Toc164270437"/>
       <w:r>
         <w:t>Estrutura do Código</w:t>
       </w:r>
@@ -3519,7 +3589,7 @@
       <w:pPr>
         <w:pStyle w:val="Ttulo3"/>
       </w:pPr>
-      <w:bookmarkStart w:id="25" w:name="_Toc163987721"/>
+      <w:bookmarkStart w:id="25" w:name="_Toc164270438"/>
       <w:r>
         <w:t xml:space="preserve">Operações Básicas nos </w:t>
       </w:r>
@@ -3563,7 +3633,7 @@
       <w:pPr>
         <w:pStyle w:val="Ttulo3"/>
       </w:pPr>
-      <w:bookmarkStart w:id="26" w:name="_Toc163987722"/>
+      <w:bookmarkStart w:id="26" w:name="_Toc164270439"/>
       <w:r>
         <w:t>Concatenação:</w:t>
       </w:r>
@@ -3598,10 +3668,10 @@
           <w:noProof/>
         </w:rPr>
         <w:object w:dxaOrig="8504" w:dyaOrig="4711" w14:anchorId="152473DF">
-          <v:shape id="_x0000_i1037" type="#_x0000_t75" alt="" style="width:425.4pt;height:192pt;mso-width-percent:0;mso-height-percent:0;mso-width-percent:0;mso-height-percent:0" o:ole="" filled="t" fillcolor="#f2f2f2 [3052]">
+          <v:shape id="_x0000_i1037" type="#_x0000_t75" alt="" style="width:425.25pt;height:192pt;mso-width-percent:0;mso-height-percent:0;mso-width-percent:0;mso-height-percent:0" o:ole="" filled="t" fillcolor="#f2f2f2 [3052]">
             <v:imagedata r:id="rId35" o:title=""/>
           </v:shape>
-          <o:OLEObject Type="Embed" ProgID="Word.OpenDocumentText.12" ShapeID="_x0000_i1037" DrawAspect="Content" ObjectID="_1774634259" r:id="rId36"/>
+          <o:OLEObject Type="Embed" ProgID="Word.OpenDocumentText.12" ShapeID="_x0000_i1037" DrawAspect="Content" ObjectID="_1774883315" r:id="rId36"/>
         </w:object>
       </w:r>
     </w:p>
@@ -3609,7 +3679,7 @@
       <w:pPr>
         <w:pStyle w:val="Ttulo3"/>
       </w:pPr>
-      <w:bookmarkStart w:id="28" w:name="_Toc163987723"/>
+      <w:bookmarkStart w:id="28" w:name="_Toc164270440"/>
       <w:r>
         <w:lastRenderedPageBreak/>
         <w:t>União:</w:t>
@@ -3645,10 +3715,10 @@
           <w:noProof/>
         </w:rPr>
         <w:object w:dxaOrig="8504" w:dyaOrig="6133" w14:anchorId="01346465">
-          <v:shape id="_x0000_i1038" type="#_x0000_t75" alt="" style="width:425.4pt;height:306pt;mso-width-percent:0;mso-height-percent:0;mso-width-percent:0;mso-height-percent:0" o:ole="" filled="t" fillcolor="#f2f2f2 [3052]">
+          <v:shape id="_x0000_i1038" type="#_x0000_t75" alt="" style="width:425.25pt;height:306pt;mso-width-percent:0;mso-height-percent:0;mso-width-percent:0;mso-height-percent:0" o:ole="" filled="t" fillcolor="#f2f2f2 [3052]">
             <v:imagedata r:id="rId37" o:title=""/>
           </v:shape>
-          <o:OLEObject Type="Embed" ProgID="Word.OpenDocumentText.12" ShapeID="_x0000_i1038" DrawAspect="Content" ObjectID="_1774634260" r:id="rId38"/>
+          <o:OLEObject Type="Embed" ProgID="Word.OpenDocumentText.12" ShapeID="_x0000_i1038" DrawAspect="Content" ObjectID="_1774883316" r:id="rId38"/>
         </w:object>
       </w:r>
     </w:p>
@@ -3665,7 +3735,7 @@
       <w:pPr>
         <w:pStyle w:val="Ttulo3"/>
       </w:pPr>
-      <w:bookmarkStart w:id="30" w:name="_Toc163987724"/>
+      <w:bookmarkStart w:id="30" w:name="_Toc164270441"/>
       <w:r>
         <w:lastRenderedPageBreak/>
         <w:t xml:space="preserve">Fecho de </w:t>
@@ -3725,10 +3795,10 @@
           <w:noProof/>
         </w:rPr>
         <w:object w:dxaOrig="8504" w:dyaOrig="6986" w14:anchorId="1DFFE43B">
-          <v:shape id="_x0000_i1039" type="#_x0000_t75" alt="" style="width:425.4pt;height:347.4pt;mso-width-percent:0;mso-height-percent:0;mso-width-percent:0;mso-height-percent:0" o:ole="" filled="t" fillcolor="#f2f2f2 [3052]">
+          <v:shape id="_x0000_i1039" type="#_x0000_t75" alt="" style="width:425.25pt;height:347.25pt;mso-width-percent:0;mso-height-percent:0;mso-width-percent:0;mso-height-percent:0" o:ole="" filled="t" fillcolor="#f2f2f2 [3052]">
             <v:imagedata r:id="rId39" o:title=""/>
           </v:shape>
-          <o:OLEObject Type="Embed" ProgID="Word.OpenDocumentText.12" ShapeID="_x0000_i1039" DrawAspect="Content" ObjectID="_1774634261" r:id="rId40"/>
+          <o:OLEObject Type="Embed" ProgID="Word.OpenDocumentText.12" ShapeID="_x0000_i1039" DrawAspect="Content" ObjectID="_1774883317" r:id="rId40"/>
         </w:object>
       </w:r>
     </w:p>
@@ -3739,139 +3809,223 @@
       </w:r>
     </w:p>
     <w:p>
+      <w:pPr>
+        <w:pStyle w:val="Ttulo3"/>
+      </w:pPr>
+      <w:bookmarkStart w:id="32" w:name="_Toc164270442"/>
       <w:r>
         <w:lastRenderedPageBreak/>
-        <w:t>operadores: Este é o nome do dicionário que é usado para mapear as operações.</w:t>
-      </w:r>
-    </w:p>
-    <w:p>
-      <w:r>
-        <w:t>"</w:t>
+        <w:t>Transição Vazia:</w:t>
+      </w:r>
+      <w:bookmarkEnd w:id="32"/>
+    </w:p>
+    <w:p>
+      <w:r>
+        <w:t>E</w:t>
+      </w:r>
+      <w:r>
+        <w:t xml:space="preserve">sta função </w:t>
       </w:r>
       <w:proofErr w:type="spellStart"/>
       <w:r>
-        <w:t>seq</w:t>
+        <w:t>transição_vazia</w:t>
       </w:r>
       <w:proofErr w:type="spellEnd"/>
       <w:r>
-        <w:t>": Esta chave está associada à operação de concatenação. Quando o código encontrar a operação "</w:t>
+        <w:t>(</w:t>
       </w:r>
       <w:proofErr w:type="spellStart"/>
       <w:r>
-        <w:t>seq</w:t>
+        <w:t>afnd</w:t>
       </w:r>
       <w:proofErr w:type="spellEnd"/>
       <w:r>
-        <w:t xml:space="preserve">" numa expressão regular, ele chama a função </w:t>
-      </w:r>
-      <w:proofErr w:type="spellStart"/>
-      <w:r>
-        <w:t>concatenacao</w:t>
-      </w:r>
-      <w:proofErr w:type="spellEnd"/>
+        <w:t xml:space="preserve">) </w:t>
+      </w:r>
+      <w:r>
+        <w:t xml:space="preserve">adiciona uma transição vazia ao AFND, </w:t>
+      </w:r>
+      <w:r>
+        <w:t>criando dois</w:t>
+      </w:r>
+      <w:r>
+        <w:t xml:space="preserve"> estados e atualizando a estrutura do AFND para incluir essa transição. Isso permite que o AFND represente transições entre estados sem </w:t>
+      </w:r>
+      <w:r>
+        <w:t>utilizar</w:t>
+      </w:r>
+      <w:r>
+        <w:t xml:space="preserve"> nenhum símbolo de entrada</w:t>
+      </w:r>
       <w:r>
         <w:t>.</w:t>
       </w:r>
-    </w:p>
-    <w:p>
-      <w:r>
-        <w:t>"</w:t>
-      </w:r>
-      <w:proofErr w:type="spellStart"/>
-      <w:r>
-        <w:t>alt</w:t>
-      </w:r>
-      <w:proofErr w:type="spellEnd"/>
-      <w:r>
-        <w:t>": Esta chave está associada à operação de união. Quando o código encontrar a operação "</w:t>
-      </w:r>
-      <w:proofErr w:type="spellStart"/>
-      <w:r>
-        <w:t>alt</w:t>
-      </w:r>
-      <w:proofErr w:type="spellEnd"/>
-      <w:r>
-        <w:t xml:space="preserve">" numa expressão regular, ele chama a função </w:t>
-      </w:r>
-      <w:proofErr w:type="spellStart"/>
-      <w:r>
-        <w:t>uniao</w:t>
-      </w:r>
-      <w:proofErr w:type="spellEnd"/>
-      <w:r>
-        <w:t>.</w:t>
-      </w:r>
-    </w:p>
-    <w:p>
-      <w:r>
-        <w:t>"</w:t>
-      </w:r>
-      <w:proofErr w:type="spellStart"/>
-      <w:r>
-        <w:t>kle</w:t>
-      </w:r>
-      <w:proofErr w:type="spellEnd"/>
-      <w:r>
-        <w:t xml:space="preserve">": Esta chave está associada à operação de fecho de </w:t>
-      </w:r>
-      <w:proofErr w:type="spellStart"/>
-      <w:r>
-        <w:t>Kleene</w:t>
-      </w:r>
-      <w:proofErr w:type="spellEnd"/>
-      <w:r>
-        <w:t>. Quando o código encontrar a operação "</w:t>
-      </w:r>
-      <w:proofErr w:type="spellStart"/>
-      <w:r>
-        <w:t>kle</w:t>
-      </w:r>
-      <w:proofErr w:type="spellEnd"/>
-      <w:r>
-        <w:t xml:space="preserve">" numa expressão regular, ele chama a função </w:t>
-      </w:r>
-      <w:proofErr w:type="spellStart"/>
-      <w:r>
-        <w:t>kleene</w:t>
-      </w:r>
-      <w:proofErr w:type="spellEnd"/>
-      <w:r>
-        <w:t>.</w:t>
-      </w:r>
-    </w:p>
-    <w:bookmarkStart w:id="32" w:name="_MON_1774082024"/>
-    <w:bookmarkEnd w:id="32"/>
-    <w:p>
+      <w:r>
+        <w:br/>
+      </w:r>
+      <w:r>
+        <w:br/>
+      </w:r>
+      <w:bookmarkStart w:id="33" w:name="_MON_1774883181"/>
+      <w:bookmarkEnd w:id="33"/>
       <w:r>
         <w:rPr>
           <w:noProof/>
         </w:rPr>
-        <w:object w:dxaOrig="8504" w:dyaOrig="2138" w14:anchorId="551B0F98">
-          <v:shape id="_x0000_i1040" type="#_x0000_t75" alt="" style="width:425.4pt;height:108pt;mso-width-percent:0;mso-height-percent:0;mso-width-percent:0;mso-height-percent:0" o:ole="" filled="t" fillcolor="#f2f2f2 [3052]">
+        <w:object w:dxaOrig="8504" w:dyaOrig="4845" w14:anchorId="03235BEB">
+          <v:shape id="_x0000_i1051" type="#_x0000_t75" alt="" style="width:425.25pt;height:244.5pt" o:ole="" filled="t" fillcolor="#f2f2f2 [3052]">
             <v:imagedata r:id="rId41" o:title=""/>
           </v:shape>
-          <o:OLEObject Type="Embed" ProgID="Word.OpenDocumentText.12" ShapeID="_x0000_i1040" DrawAspect="Content" ObjectID="_1774634262" r:id="rId42"/>
+          <o:OLEObject Type="Embed" ProgID="Word.OpenDocumentText.12" ShapeID="_x0000_i1051" DrawAspect="Content" ObjectID="_1774883318" r:id="rId42"/>
         </w:object>
       </w:r>
     </w:p>
     <w:p>
+      <w:r>
+        <w:t>operadores: Este é o nome do dicionário que é usado para mapear as operações.</w:t>
+      </w:r>
+    </w:p>
+    <w:p>
+      <w:r>
+        <w:t>"</w:t>
+      </w:r>
+      <w:proofErr w:type="spellStart"/>
+      <w:r>
+        <w:t>seq</w:t>
+      </w:r>
+      <w:proofErr w:type="spellEnd"/>
+      <w:r>
+        <w:t>": Esta chave está associada à operação de concatenação. Quando o código encontrar a operação "</w:t>
+      </w:r>
+      <w:proofErr w:type="spellStart"/>
+      <w:r>
+        <w:t>seq</w:t>
+      </w:r>
+      <w:proofErr w:type="spellEnd"/>
+      <w:r>
+        <w:t xml:space="preserve">" numa expressão regular, ele chama a função </w:t>
+      </w:r>
+      <w:proofErr w:type="spellStart"/>
+      <w:r>
+        <w:t>concatenacao</w:t>
+      </w:r>
+      <w:proofErr w:type="spellEnd"/>
+      <w:r>
+        <w:t>.</w:t>
+      </w:r>
+    </w:p>
+    <w:p>
+      <w:r>
+        <w:t>"</w:t>
+      </w:r>
+      <w:proofErr w:type="spellStart"/>
+      <w:r>
+        <w:t>alt</w:t>
+      </w:r>
+      <w:proofErr w:type="spellEnd"/>
+      <w:r>
+        <w:t>": Esta chave está associada à operação de união. Quando o código encontrar a operação "</w:t>
+      </w:r>
+      <w:proofErr w:type="spellStart"/>
+      <w:r>
+        <w:t>alt</w:t>
+      </w:r>
+      <w:proofErr w:type="spellEnd"/>
+      <w:r>
+        <w:t xml:space="preserve">" numa expressão regular, ele chama a função </w:t>
+      </w:r>
+      <w:proofErr w:type="spellStart"/>
+      <w:r>
+        <w:t>uniao</w:t>
+      </w:r>
+      <w:proofErr w:type="spellEnd"/>
+      <w:r>
+        <w:t>.</w:t>
+      </w:r>
+    </w:p>
+    <w:p>
+      <w:r>
+        <w:t>"</w:t>
+      </w:r>
+      <w:proofErr w:type="spellStart"/>
+      <w:r>
+        <w:t>kle</w:t>
+      </w:r>
+      <w:proofErr w:type="spellEnd"/>
+      <w:r>
+        <w:t xml:space="preserve">": Esta chave está associada à operação de fecho de </w:t>
+      </w:r>
+      <w:proofErr w:type="spellStart"/>
+      <w:r>
+        <w:t>Kleene</w:t>
+      </w:r>
+      <w:proofErr w:type="spellEnd"/>
+      <w:r>
+        <w:t>. Quando o código encontrar a operação "</w:t>
+      </w:r>
+      <w:proofErr w:type="spellStart"/>
+      <w:r>
+        <w:t>kle</w:t>
+      </w:r>
+      <w:proofErr w:type="spellEnd"/>
+      <w:r>
+        <w:t xml:space="preserve">" numa expressão regular, ele chama a função </w:t>
+      </w:r>
+      <w:proofErr w:type="spellStart"/>
+      <w:r>
+        <w:t>kleene</w:t>
+      </w:r>
+      <w:proofErr w:type="spellEnd"/>
+      <w:r>
+        <w:t>.</w:t>
+      </w:r>
+      <w:r>
+        <w:br/>
+      </w:r>
+      <w:r>
+        <w:br/>
+        <w:t>“</w:t>
+      </w:r>
+      <w:proofErr w:type="spellStart"/>
+      <w:r>
+        <w:t>seq</w:t>
+      </w:r>
+      <w:proofErr w:type="spellEnd"/>
+      <w:r>
+        <w:t xml:space="preserve">”: </w:t>
+      </w:r>
+      <w:r>
+        <w:t xml:space="preserve">Esta chave está associada </w:t>
+      </w:r>
+      <w:r>
+        <w:t>a uma transição vazia.</w:t>
+      </w:r>
+    </w:p>
+    <w:bookmarkStart w:id="34" w:name="_MON_1774082024"/>
+    <w:bookmarkEnd w:id="34"/>
+    <w:p>
+      <w:r>
+        <w:rPr>
+          <w:noProof/>
+        </w:rPr>
+        <w:object w:dxaOrig="8504" w:dyaOrig="2993" w14:anchorId="551B0F98">
+          <v:shape id="_x0000_i1046" type="#_x0000_t75" alt="" style="width:425.25pt;height:151.5pt" o:ole="" filled="t" fillcolor="#f2f2f2 [3052]">
+            <v:imagedata r:id="rId43" o:title=""/>
+          </v:shape>
+          <o:OLEObject Type="Embed" ProgID="Word.OpenDocumentText.12" ShapeID="_x0000_i1046" DrawAspect="Content" ObjectID="_1774883319" r:id="rId44"/>
+        </w:object>
+      </w:r>
+    </w:p>
+    <w:p>
       <w:pPr>
         <w:pStyle w:val="Ttulo3"/>
       </w:pPr>
-      <w:r>
-        <w:br w:type="page"/>
-      </w:r>
-    </w:p>
-    <w:p>
-      <w:pPr>
-        <w:pStyle w:val="Ttulo3"/>
-      </w:pPr>
-      <w:bookmarkStart w:id="33" w:name="_Toc163987725"/>
+      <w:bookmarkStart w:id="35" w:name="_Toc164270443"/>
       <w:r>
         <w:lastRenderedPageBreak/>
         <w:t>Conversão da Expressão Regular num AFND</w:t>
       </w:r>
-      <w:bookmarkEnd w:id="33"/>
+      <w:bookmarkEnd w:id="35"/>
     </w:p>
     <w:p>
       <w:r>
@@ -3902,18 +4056,18 @@
         <w:t>.</w:t>
       </w:r>
     </w:p>
-    <w:bookmarkStart w:id="34" w:name="_MON_1774082078"/>
-    <w:bookmarkEnd w:id="34"/>
+    <w:bookmarkStart w:id="36" w:name="_MON_1774082078"/>
+    <w:bookmarkEnd w:id="36"/>
     <w:p>
       <w:r>
         <w:rPr>
           <w:noProof/>
         </w:rPr>
         <w:object w:dxaOrig="8504" w:dyaOrig="10973" w14:anchorId="403EBFE3">
-          <v:shape id="_x0000_i1041" type="#_x0000_t75" alt="" style="width:425.4pt;height:546.6pt;mso-width-percent:0;mso-height-percent:0;mso-width-percent:0;mso-height-percent:0" o:ole="" filled="t" fillcolor="#f2f2f2 [3052]">
-            <v:imagedata r:id="rId43" o:title=""/>
+          <v:shape id="_x0000_i1041" type="#_x0000_t75" alt="" style="width:425.25pt;height:546.75pt;mso-width-percent:0;mso-height-percent:0;mso-width-percent:0;mso-height-percent:0" o:ole="" filled="t" fillcolor="#f2f2f2 [3052]">
+            <v:imagedata r:id="rId45" o:title=""/>
           </v:shape>
-          <o:OLEObject Type="Embed" ProgID="Word.OpenDocumentText.12" ShapeID="_x0000_i1041" DrawAspect="Content" ObjectID="_1774634263" r:id="rId44"/>
+          <o:OLEObject Type="Embed" ProgID="Word.OpenDocumentText.12" ShapeID="_x0000_i1041" DrawAspect="Content" ObjectID="_1774883320" r:id="rId46"/>
         </w:object>
       </w:r>
     </w:p>
@@ -3921,12 +4075,12 @@
       <w:pPr>
         <w:pStyle w:val="Ttulo3"/>
       </w:pPr>
-      <w:bookmarkStart w:id="35" w:name="_Toc163987726"/>
+      <w:bookmarkStart w:id="37" w:name="_Toc164270444"/>
       <w:r>
         <w:lastRenderedPageBreak/>
         <w:t>Utilização do Código</w:t>
       </w:r>
-      <w:bookmarkEnd w:id="35"/>
+      <w:bookmarkEnd w:id="37"/>
     </w:p>
     <w:p>
       <w:r>
@@ -3937,24 +4091,24 @@
       <w:pPr>
         <w:pStyle w:val="Ttulo3"/>
       </w:pPr>
-      <w:bookmarkStart w:id="36" w:name="_Toc163987727"/>
+      <w:bookmarkStart w:id="38" w:name="_Toc164270445"/>
       <w:r>
         <w:t>Exemplo de Utilização:</w:t>
       </w:r>
-      <w:bookmarkEnd w:id="36"/>
-    </w:p>
-    <w:bookmarkStart w:id="37" w:name="_MON_1774082277"/>
-    <w:bookmarkEnd w:id="37"/>
+      <w:bookmarkEnd w:id="38"/>
+    </w:p>
+    <w:bookmarkStart w:id="39" w:name="_MON_1774082277"/>
+    <w:bookmarkEnd w:id="39"/>
     <w:p>
       <w:r>
         <w:rPr>
           <w:noProof/>
         </w:rPr>
-        <w:object w:dxaOrig="8504" w:dyaOrig="431" w14:anchorId="26216C6A">
-          <v:shape id="_x0000_i1042" type="#_x0000_t75" alt="" style="width:425.4pt;height:24pt;mso-width-percent:0;mso-height-percent:0;mso-width-percent:0;mso-height-percent:0" o:ole="" filled="t" fillcolor="#f2f2f2 [3052]">
-            <v:imagedata r:id="rId45" o:title=""/>
+        <w:object w:dxaOrig="8504" w:dyaOrig="429" w14:anchorId="26216C6A">
+          <v:shape id="_x0000_i1048" type="#_x0000_t75" alt="" style="width:425.25pt;height:24pt" o:ole="" filled="t" fillcolor="#f2f2f2 [3052]">
+            <v:imagedata r:id="rId47" o:title=""/>
           </v:shape>
-          <o:OLEObject Type="Embed" ProgID="Word.OpenDocumentText.12" ShapeID="_x0000_i1042" DrawAspect="Content" ObjectID="_1774634264" r:id="rId46"/>
+          <o:OLEObject Type="Embed" ProgID="Word.OpenDocumentText.12" ShapeID="_x0000_i1048" DrawAspect="Content" ObjectID="_1774883321" r:id="rId48"/>
         </w:object>
       </w:r>
     </w:p>
@@ -3962,11 +4116,11 @@
       <w:pPr>
         <w:pStyle w:val="Ttulo2"/>
       </w:pPr>
-      <w:bookmarkStart w:id="38" w:name="_Toc163987728"/>
+      <w:bookmarkStart w:id="40" w:name="_Toc164270446"/>
       <w:r>
         <w:t>Conclusão</w:t>
       </w:r>
-      <w:bookmarkEnd w:id="38"/>
+      <w:bookmarkEnd w:id="40"/>
     </w:p>
     <w:p>
       <w:r>
@@ -3980,7 +4134,7 @@
       <w:pPr>
         <w:pStyle w:val="Ttulo1"/>
       </w:pPr>
-      <w:bookmarkStart w:id="39" w:name="_Toc163987729"/>
+      <w:bookmarkStart w:id="41" w:name="_Toc164270447"/>
       <w:r>
         <w:lastRenderedPageBreak/>
         <w:t>Conversão de AFND para AFD</w:t>
@@ -3988,17 +4142,17 @@
       <w:r>
         <w:t xml:space="preserve"> – Exercício C</w:t>
       </w:r>
-      <w:bookmarkEnd w:id="39"/>
+      <w:bookmarkEnd w:id="41"/>
     </w:p>
     <w:p>
       <w:pPr>
         <w:pStyle w:val="Ttulo2"/>
       </w:pPr>
-      <w:bookmarkStart w:id="40" w:name="_Toc163987730"/>
+      <w:bookmarkStart w:id="42" w:name="_Toc164270448"/>
       <w:r>
         <w:t>Introdução</w:t>
       </w:r>
-      <w:bookmarkEnd w:id="40"/>
+      <w:bookmarkEnd w:id="42"/>
     </w:p>
     <w:p>
       <w:r>
@@ -4037,11 +4191,11 @@
       <w:pPr>
         <w:pStyle w:val="Ttulo2"/>
       </w:pPr>
-      <w:bookmarkStart w:id="41" w:name="_Toc163987731"/>
+      <w:bookmarkStart w:id="43" w:name="_Toc164270449"/>
       <w:r>
         <w:t>Estrutura do Código</w:t>
       </w:r>
-      <w:bookmarkEnd w:id="41"/>
+      <w:bookmarkEnd w:id="43"/>
     </w:p>
     <w:p>
       <w:r>
@@ -4138,7 +4292,7 @@
                     <pic:cNvPicPr/>
                   </pic:nvPicPr>
                   <pic:blipFill>
-                    <a:blip r:embed="rId47">
+                    <a:blip r:embed="rId49">
                       <a:extLst>
                         <a:ext uri="{28A0092B-C50C-407E-A947-70E740481C1C}">
                           <a14:useLocalDpi xmlns:a14="http://schemas.microsoft.com/office/drawing/2010/main" val="0"/>
@@ -4273,14 +4427,14 @@
           <w:lang w:bidi="ar-SA"/>
         </w:rPr>
       </w:pPr>
-      <w:bookmarkStart w:id="42" w:name="_Toc163987732"/>
+      <w:bookmarkStart w:id="44" w:name="_Toc164270450"/>
       <w:r>
         <w:rPr>
           <w:lang w:bidi="ar-SA"/>
         </w:rPr>
         <w:t>Subfunções Utilizadas:</w:t>
       </w:r>
-      <w:bookmarkEnd w:id="42"/>
+      <w:bookmarkEnd w:id="44"/>
     </w:p>
     <w:p>
       <w:r>
@@ -4404,7 +4558,7 @@
         </w:rPr>
         <w:lastRenderedPageBreak/>
         <w:drawing>
-          <wp:inline distT="0" distB="0" distL="0" distR="0" wp14:anchorId="5057ABE0" wp14:editId="3EE0774F">
+          <wp:inline distT="0" distB="0" distL="0" distR="0" wp14:anchorId="5057ABE0" wp14:editId="40937140">
             <wp:extent cx="5616575" cy="1039495"/>
             <wp:effectExtent l="0" t="0" r="0" b="1905"/>
             <wp:docPr id="42859136" name="Imagem 3" descr="Uma imagem com texto, captura de ecrã, software, Tipo de letra&#10;&#10;Descrição gerada automaticamente"/>
@@ -4419,7 +4573,7 @@
                     <pic:cNvPicPr/>
                   </pic:nvPicPr>
                   <pic:blipFill>
-                    <a:blip r:embed="rId48" cstate="print">
+                    <a:blip r:embed="rId50" cstate="print">
                       <a:extLst>
                         <a:ext uri="{28A0092B-C50C-407E-A947-70E740481C1C}">
                           <a14:useLocalDpi xmlns:a14="http://schemas.microsoft.com/office/drawing/2010/main" val="0"/>
@@ -4572,7 +4726,7 @@
           <w:lang w:bidi="ar-SA"/>
         </w:rPr>
         <w:drawing>
-          <wp:inline distT="0" distB="0" distL="0" distR="0" wp14:anchorId="4F02595B" wp14:editId="4153974F">
+          <wp:inline distT="0" distB="0" distL="0" distR="0" wp14:anchorId="4F02595B" wp14:editId="155D8A68">
             <wp:extent cx="5616575" cy="1832610"/>
             <wp:effectExtent l="0" t="0" r="0" b="0"/>
             <wp:docPr id="2027023139" name="Imagem 4" descr="Uma imagem com texto, captura de ecrã, Tipo de letra&#10;&#10;Descrição gerada automaticamente"/>
@@ -4587,7 +4741,7 @@
                     <pic:cNvPicPr/>
                   </pic:nvPicPr>
                   <pic:blipFill>
-                    <a:blip r:embed="rId49" cstate="print">
+                    <a:blip r:embed="rId51" cstate="print">
                       <a:extLst>
                         <a:ext uri="{28A0092B-C50C-407E-A947-70E740481C1C}">
                           <a14:useLocalDpi xmlns:a14="http://schemas.microsoft.com/office/drawing/2010/main" val="0"/>
@@ -4635,14 +4789,14 @@
           <w:lang w:bidi="ar-SA"/>
         </w:rPr>
       </w:pPr>
-      <w:bookmarkStart w:id="43" w:name="_Toc163987733"/>
+      <w:bookmarkStart w:id="45" w:name="_Toc164270451"/>
       <w:r>
         <w:rPr>
           <w:lang w:bidi="ar-SA"/>
         </w:rPr>
         <w:t>Processo de Conversão:</w:t>
       </w:r>
-      <w:bookmarkEnd w:id="43"/>
+      <w:bookmarkEnd w:id="45"/>
     </w:p>
     <w:p>
       <w:r>
@@ -4694,7 +4848,7 @@
                     <pic:cNvPicPr/>
                   </pic:nvPicPr>
                   <pic:blipFill>
-                    <a:blip r:embed="rId50">
+                    <a:blip r:embed="rId52">
                       <a:extLst>
                         <a:ext uri="{28A0092B-C50C-407E-A947-70E740481C1C}">
                           <a14:useLocalDpi xmlns:a14="http://schemas.microsoft.com/office/drawing/2010/main" val="0"/>
@@ -4821,7 +4975,7 @@
                     <pic:cNvPicPr/>
                   </pic:nvPicPr>
                   <pic:blipFill>
-                    <a:blip r:embed="rId51">
+                    <a:blip r:embed="rId53">
                       <a:extLst>
                         <a:ext uri="{28A0092B-C50C-407E-A947-70E740481C1C}">
                           <a14:useLocalDpi xmlns:a14="http://schemas.microsoft.com/office/drawing/2010/main" val="0"/>
@@ -4990,7 +5144,7 @@
                     <pic:cNvPicPr/>
                   </pic:nvPicPr>
                   <pic:blipFill rotWithShape="1">
-                    <a:blip r:embed="rId52" cstate="print">
+                    <a:blip r:embed="rId54" cstate="print">
                       <a:extLst>
                         <a:ext uri="{28A0092B-C50C-407E-A947-70E740481C1C}">
                           <a14:useLocalDpi xmlns:a14="http://schemas.microsoft.com/office/drawing/2010/main" val="0"/>
@@ -5101,7 +5255,7 @@
                     <pic:cNvPicPr/>
                   </pic:nvPicPr>
                   <pic:blipFill>
-                    <a:blip r:embed="rId53">
+                    <a:blip r:embed="rId55">
                       <a:extLst>
                         <a:ext uri="{28A0092B-C50C-407E-A947-70E740481C1C}">
                           <a14:useLocalDpi xmlns:a14="http://schemas.microsoft.com/office/drawing/2010/main" val="0"/>
@@ -5208,7 +5362,7 @@
                     <pic:cNvPicPr/>
                   </pic:nvPicPr>
                   <pic:blipFill>
-                    <a:blip r:embed="rId54"/>
+                    <a:blip r:embed="rId56"/>
                     <a:stretch>
                       <a:fillRect/>
                     </a:stretch>
@@ -5345,7 +5499,7 @@
                     <pic:cNvPicPr/>
                   </pic:nvPicPr>
                   <pic:blipFill>
-                    <a:blip r:embed="rId55">
+                    <a:blip r:embed="rId57">
                       <a:extLst>
                         <a:ext uri="{28A0092B-C50C-407E-A947-70E740481C1C}">
                           <a14:useLocalDpi xmlns:a14="http://schemas.microsoft.com/office/drawing/2010/main" val="0"/>
@@ -5381,67 +5535,67 @@
       <w:pPr>
         <w:pStyle w:val="Ttulo3"/>
       </w:pPr>
-      <w:bookmarkStart w:id="44" w:name="_Toc163987734"/>
+      <w:bookmarkStart w:id="46" w:name="_Toc164270452"/>
       <w:r>
         <w:lastRenderedPageBreak/>
         <w:t>Utilização do Código</w:t>
       </w:r>
-      <w:bookmarkEnd w:id="44"/>
+      <w:bookmarkEnd w:id="46"/>
     </w:p>
     <w:p>
       <w:r>
         <w:t>Para utilizar o script, deve-se fornecer o caminho para um ficheiro JSON que contém a definição AFND e o nome para o output do script.</w:t>
       </w:r>
     </w:p>
-    <w:bookmarkStart w:id="45" w:name="_MON_1774600443"/>
-    <w:bookmarkEnd w:id="45"/>
+    <w:bookmarkStart w:id="47" w:name="_MON_1774600443"/>
+    <w:bookmarkEnd w:id="47"/>
     <w:p>
       <w:r>
         <w:rPr>
           <w:noProof/>
         </w:rPr>
         <w:object w:dxaOrig="8500" w:dyaOrig="420" w14:anchorId="1F64358B">
-          <v:shape id="_x0000_i1043" type="#_x0000_t75" alt="" style="width:425.4pt;height:21pt;mso-width-percent:0;mso-height-percent:0;mso-width-percent:0;mso-height-percent:0" o:ole="" filled="t" fillcolor="#f2f2f2 [3052]">
-            <v:imagedata r:id="rId56" o:title=""/>
-          </v:shape>
-          <o:OLEObject Type="Embed" ProgID="Word.OpenDocumentText.12" ShapeID="_x0000_i1043" DrawAspect="Content" ObjectID="_1774634265" r:id="rId57"/>
-        </w:object>
-      </w:r>
-    </w:p>
-    <w:p>
-      <w:pPr>
-        <w:pStyle w:val="Ttulo3"/>
-      </w:pPr>
-      <w:bookmarkStart w:id="46" w:name="_Toc163987735"/>
-      <w:r>
-        <w:t>Exemplo de Utilização:</w:t>
-      </w:r>
-      <w:bookmarkEnd w:id="46"/>
-    </w:p>
-    <w:bookmarkStart w:id="47" w:name="_MON_1774600422"/>
-    <w:bookmarkEnd w:id="47"/>
-    <w:p>
-      <w:r>
-        <w:rPr>
-          <w:noProof/>
-        </w:rPr>
-        <w:object w:dxaOrig="8500" w:dyaOrig="420" w14:anchorId="08FCC7A5">
-          <v:shape id="_x0000_i1044" type="#_x0000_t75" alt="" style="width:425.4pt;height:21pt;mso-width-percent:0;mso-height-percent:0;mso-width-percent:0;mso-height-percent:0" o:ole="" filled="t" fillcolor="#f2f2f2 [3052]">
+          <v:shape id="_x0000_i1043" type="#_x0000_t75" alt="" style="width:425.25pt;height:21pt;mso-width-percent:0;mso-height-percent:0;mso-width-percent:0;mso-height-percent:0" o:ole="" filled="t" fillcolor="#f2f2f2 [3052]">
             <v:imagedata r:id="rId58" o:title=""/>
           </v:shape>
-          <o:OLEObject Type="Embed" ProgID="Word.OpenDocumentText.12" ShapeID="_x0000_i1044" DrawAspect="Content" ObjectID="_1774634266" r:id="rId59"/>
+          <o:OLEObject Type="Embed" ProgID="Word.OpenDocumentText.12" ShapeID="_x0000_i1043" DrawAspect="Content" ObjectID="_1774883322" r:id="rId59"/>
         </w:object>
       </w:r>
     </w:p>
     <w:p>
       <w:pPr>
+        <w:pStyle w:val="Ttulo3"/>
+      </w:pPr>
+      <w:bookmarkStart w:id="48" w:name="_Toc164270453"/>
+      <w:r>
+        <w:t>Exemplo de Utilização:</w:t>
+      </w:r>
+      <w:bookmarkEnd w:id="48"/>
+    </w:p>
+    <w:bookmarkStart w:id="49" w:name="_MON_1774600422"/>
+    <w:bookmarkEnd w:id="49"/>
+    <w:p>
+      <w:r>
+        <w:rPr>
+          <w:noProof/>
+        </w:rPr>
+        <w:object w:dxaOrig="8500" w:dyaOrig="420" w14:anchorId="08FCC7A5">
+          <v:shape id="_x0000_i1044" type="#_x0000_t75" alt="" style="width:425.25pt;height:21pt;mso-width-percent:0;mso-height-percent:0;mso-width-percent:0;mso-height-percent:0" o:ole="" filled="t" fillcolor="#f2f2f2 [3052]">
+            <v:imagedata r:id="rId60" o:title=""/>
+          </v:shape>
+          <o:OLEObject Type="Embed" ProgID="Word.OpenDocumentText.12" ShapeID="_x0000_i1044" DrawAspect="Content" ObjectID="_1774883323" r:id="rId61"/>
+        </w:object>
+      </w:r>
+    </w:p>
+    <w:p>
+      <w:pPr>
         <w:pStyle w:val="Ttulo2"/>
       </w:pPr>
-      <w:bookmarkStart w:id="48" w:name="_Toc163987736"/>
+      <w:bookmarkStart w:id="50" w:name="_Toc164270454"/>
       <w:r>
         <w:t>Conclusão:</w:t>
       </w:r>
-      <w:bookmarkEnd w:id="48"/>
+      <w:bookmarkEnd w:id="50"/>
     </w:p>
     <w:p>
       <w:r>
@@ -5458,9 +5612,9 @@
       </w:r>
     </w:p>
     <w:sectPr>
-      <w:headerReference w:type="even" r:id="rId60"/>
-      <w:headerReference w:type="default" r:id="rId61"/>
-      <w:footerReference w:type="default" r:id="rId62"/>
+      <w:headerReference w:type="even" r:id="rId62"/>
+      <w:headerReference w:type="default" r:id="rId63"/>
+      <w:footerReference w:type="default" r:id="rId64"/>
       <w:type w:val="oddPage"/>
       <w:pgSz w:w="11906" w:h="16838"/>
       <w:pgMar w:top="1814" w:right="1247" w:bottom="1134" w:left="1814" w:header="709" w:footer="709" w:gutter="0"/>

</xml_diff>